<commit_message>
Added new features of bootstrap to site
</commit_message>
<xml_diff>
--- a/Frontend/notes on css.docx
+++ b/Frontend/notes on css.docx
@@ -4,7 +4,39 @@
   <w:body>
     <w:p>
       <w:r>
-        <w:t>Alt + shift + W : wrap selection an HTML Tag</w:t>
+        <w:t xml:space="preserve">Alt + </w:t>
+      </w:r>
+      <w:proofErr w:type="spellStart"/>
+      <w:r>
+        <w:t>shift</w:t>
+      </w:r>
+      <w:proofErr w:type="spellEnd"/>
+      <w:r>
+        <w:t xml:space="preserve"> + </w:t>
+      </w:r>
+      <w:proofErr w:type="gramStart"/>
+      <w:r>
+        <w:t>W :</w:t>
+      </w:r>
+      <w:proofErr w:type="gramEnd"/>
+      <w:r>
+        <w:t xml:space="preserve"> </w:t>
+      </w:r>
+      <w:proofErr w:type="spellStart"/>
+      <w:r>
+        <w:t>wrap</w:t>
+      </w:r>
+      <w:proofErr w:type="spellEnd"/>
+      <w:r>
+        <w:t xml:space="preserve"> </w:t>
+      </w:r>
+      <w:proofErr w:type="spellStart"/>
+      <w:r>
+        <w:t>selection</w:t>
+      </w:r>
+      <w:proofErr w:type="spellEnd"/>
+      <w:r>
+        <w:t xml:space="preserve"> an HTML Tag</w:t>
       </w:r>
     </w:p>
     <w:p>
@@ -14,41 +46,138 @@
           <w:specVanish/>
         </w:rPr>
       </w:pPr>
-      <w:r>
-        <w:t>ul + p {</w:t>
-      </w:r>
-    </w:p>
-    <w:p>
-      <w:pPr>
-        <w:rPr>
-          <w:sz w:val="24"/>
-        </w:rPr>
-      </w:pPr>
-      <w:r>
-        <w:rPr>
-          <w:sz w:val="24"/>
-        </w:rPr>
-        <w:t>} bezieht sich nur auf den Paragraphen der NACH der ul kommt (wenn p innerhalb ul befindet wird er nicht betroffen) und auch nur wenn zwischen dem paragraphen und der liste kein sonstiges element steht</w:t>
-      </w:r>
-    </w:p>
-    <w:p>
-      <w:pPr>
-        <w:rPr>
-          <w:sz w:val="24"/>
-        </w:rPr>
-      </w:pPr>
-    </w:p>
-    <w:p>
-      <w:pPr>
-        <w:rPr>
-          <w:sz w:val="24"/>
-        </w:rPr>
-      </w:pPr>
-      <w:r>
-        <w:rPr>
-          <w:sz w:val="24"/>
-        </w:rPr>
-        <w:t>Div:nth-child(3) ist nicht das gleiche wie div:nth-of-type(3)</w:t>
+      <w:proofErr w:type="spellStart"/>
+      <w:r>
+        <w:t>ul</w:t>
+      </w:r>
+      <w:proofErr w:type="spellEnd"/>
+      <w:r>
+        <w:t xml:space="preserve"> + p {</w:t>
+      </w:r>
+    </w:p>
+    <w:p>
+      <w:pPr>
+        <w:rPr>
+          <w:sz w:val="24"/>
+        </w:rPr>
+      </w:pPr>
+      <w:r>
+        <w:rPr>
+          <w:sz w:val="24"/>
+        </w:rPr>
+        <w:t xml:space="preserve">} bezieht sich nur auf den Paragraphen der NACH der </w:t>
+      </w:r>
+      <w:proofErr w:type="spellStart"/>
+      <w:r>
+        <w:rPr>
+          <w:sz w:val="24"/>
+        </w:rPr>
+        <w:t>ul</w:t>
+      </w:r>
+      <w:proofErr w:type="spellEnd"/>
+      <w:r>
+        <w:rPr>
+          <w:sz w:val="24"/>
+        </w:rPr>
+        <w:t xml:space="preserve"> kommt (wenn p innerhalb </w:t>
+      </w:r>
+      <w:proofErr w:type="spellStart"/>
+      <w:r>
+        <w:rPr>
+          <w:sz w:val="24"/>
+        </w:rPr>
+        <w:t>ul</w:t>
+      </w:r>
+      <w:proofErr w:type="spellEnd"/>
+      <w:r>
+        <w:rPr>
+          <w:sz w:val="24"/>
+        </w:rPr>
+        <w:t xml:space="preserve"> befindet wird er nicht betroffen) und auch nur wenn zwischen dem </w:t>
+      </w:r>
+      <w:proofErr w:type="spellStart"/>
+      <w:r>
+        <w:rPr>
+          <w:sz w:val="24"/>
+        </w:rPr>
+        <w:t>paragraphen</w:t>
+      </w:r>
+      <w:proofErr w:type="spellEnd"/>
+      <w:r>
+        <w:rPr>
+          <w:sz w:val="24"/>
+        </w:rPr>
+        <w:t xml:space="preserve"> und der </w:t>
+      </w:r>
+      <w:proofErr w:type="spellStart"/>
+      <w:r>
+        <w:rPr>
+          <w:sz w:val="24"/>
+        </w:rPr>
+        <w:t>liste</w:t>
+      </w:r>
+      <w:proofErr w:type="spellEnd"/>
+      <w:r>
+        <w:rPr>
+          <w:sz w:val="24"/>
+        </w:rPr>
+        <w:t xml:space="preserve"> kein sonstiges </w:t>
+      </w:r>
+      <w:proofErr w:type="spellStart"/>
+      <w:r>
+        <w:rPr>
+          <w:sz w:val="24"/>
+        </w:rPr>
+        <w:t>element</w:t>
+      </w:r>
+      <w:proofErr w:type="spellEnd"/>
+      <w:r>
+        <w:rPr>
+          <w:sz w:val="24"/>
+        </w:rPr>
+        <w:t xml:space="preserve"> steht</w:t>
+      </w:r>
+    </w:p>
+    <w:p>
+      <w:pPr>
+        <w:rPr>
+          <w:sz w:val="24"/>
+        </w:rPr>
+      </w:pPr>
+    </w:p>
+    <w:p>
+      <w:pPr>
+        <w:rPr>
+          <w:sz w:val="24"/>
+        </w:rPr>
+      </w:pPr>
+      <w:proofErr w:type="spellStart"/>
+      <w:r>
+        <w:rPr>
+          <w:sz w:val="24"/>
+        </w:rPr>
+        <w:t>Div:nth-child</w:t>
+      </w:r>
+      <w:proofErr w:type="spellEnd"/>
+      <w:r>
+        <w:rPr>
+          <w:sz w:val="24"/>
+        </w:rPr>
+        <w:t xml:space="preserve">(3) ist nicht das gleiche wie </w:t>
+      </w:r>
+      <w:proofErr w:type="spellStart"/>
+      <w:r>
+        <w:rPr>
+          <w:sz w:val="24"/>
+        </w:rPr>
+        <w:t>div:nth-of-type</w:t>
+      </w:r>
+      <w:proofErr w:type="spellEnd"/>
+      <w:r>
+        <w:rPr>
+          <w:sz w:val="24"/>
+        </w:rPr>
+        <w:t>(3)</w:t>
       </w:r>
     </w:p>
     <w:p>
@@ -87,27 +216,52 @@
           <w:lang w:val="en-US"/>
         </w:rPr>
       </w:pPr>
-      <w:r>
-        <w:rPr>
-          <w:sz w:val="24"/>
-          <w:lang w:val="en-US"/>
-        </w:rPr>
-        <w:t>Em is a dynamic unit. 1em is equal to the font size defined in a parent element.</w:t>
-      </w:r>
-    </w:p>
-    <w:p>
-      <w:pPr>
-        <w:rPr>
-          <w:sz w:val="24"/>
-          <w:lang w:val="en-US"/>
-        </w:rPr>
-      </w:pPr>
-      <w:r>
-        <w:rPr>
-          <w:sz w:val="24"/>
-          <w:lang w:val="en-US"/>
-        </w:rPr>
-        <w:t>If fontsize was set to 16px, 1.5em would be 24px.</w:t>
+      <w:proofErr w:type="spellStart"/>
+      <w:r>
+        <w:rPr>
+          <w:sz w:val="24"/>
+          <w:lang w:val="en-US"/>
+        </w:rPr>
+        <w:t>Em</w:t>
+      </w:r>
+      <w:proofErr w:type="spellEnd"/>
+      <w:r>
+        <w:rPr>
+          <w:sz w:val="24"/>
+          <w:lang w:val="en-US"/>
+        </w:rPr>
+        <w:t xml:space="preserve"> is a dynamic unit. 1em is equal to the font size defined in a parent element.</w:t>
+      </w:r>
+    </w:p>
+    <w:p>
+      <w:pPr>
+        <w:rPr>
+          <w:sz w:val="24"/>
+          <w:lang w:val="en-US"/>
+        </w:rPr>
+      </w:pPr>
+      <w:r>
+        <w:rPr>
+          <w:sz w:val="24"/>
+          <w:lang w:val="en-US"/>
+        </w:rPr>
+        <w:t xml:space="preserve">If </w:t>
+      </w:r>
+      <w:proofErr w:type="spellStart"/>
+      <w:r>
+        <w:rPr>
+          <w:sz w:val="24"/>
+          <w:lang w:val="en-US"/>
+        </w:rPr>
+        <w:t>fontsize</w:t>
+      </w:r>
+      <w:proofErr w:type="spellEnd"/>
+      <w:r>
+        <w:rPr>
+          <w:sz w:val="24"/>
+          <w:lang w:val="en-US"/>
+        </w:rPr>
+        <w:t xml:space="preserve"> was set to 16px, 1.5em would be 24px.</w:t>
       </w:r>
     </w:p>
     <w:p>
@@ -158,65 +312,175 @@
         <w:rPr>
           <w:sz w:val="24"/>
         </w:rPr>
-        <w:t>Line-height bestimmt den Abstand zwischen Zeilen</w:t>
-      </w:r>
-      <w:r>
-        <w:rPr>
-          <w:sz w:val="24"/>
-        </w:rPr>
-        <w:t xml:space="preserve"> und ist abhängig von der Fontgrösse.</w:t>
-      </w:r>
-    </w:p>
-    <w:p>
-      <w:pPr>
-        <w:rPr>
-          <w:sz w:val="24"/>
-        </w:rPr>
-      </w:pPr>
-    </w:p>
-    <w:p>
-      <w:pPr>
-        <w:rPr>
-          <w:sz w:val="24"/>
-          <w:lang w:val="en-US"/>
-        </w:rPr>
-      </w:pPr>
-      <w:r>
-        <w:rPr>
-          <w:sz w:val="24"/>
-          <w:lang w:val="en-US"/>
-        </w:rPr>
-        <w:t>&lt;link href="https://fonts.googleapis.com/css?family=Dosis:400,700" rel="stylesheet"&gt;</w:t>
-      </w:r>
-    </w:p>
-    <w:p>
-      <w:pPr>
-        <w:rPr>
-          <w:sz w:val="24"/>
-          <w:lang w:val="en-US"/>
-        </w:rPr>
-      </w:pPr>
-      <w:r>
-        <w:rPr>
-          <w:sz w:val="24"/>
-          <w:lang w:val="en-US"/>
-        </w:rPr>
-        <w:t>font-family: "Dosis", sans-serif;</w:t>
-      </w:r>
-    </w:p>
-    <w:p>
-      <w:pPr>
-        <w:rPr>
-          <w:sz w:val="24"/>
-          <w:lang w:val="en-US"/>
-        </w:rPr>
-      </w:pPr>
-      <w:r>
-        <w:rPr>
-          <w:sz w:val="24"/>
-          <w:lang w:val="en-US"/>
-        </w:rPr>
-        <w:t>font-weight: 700;</w:t>
+        <w:t>Line-</w:t>
+      </w:r>
+      <w:proofErr w:type="spellStart"/>
+      <w:r>
+        <w:rPr>
+          <w:sz w:val="24"/>
+        </w:rPr>
+        <w:t>height</w:t>
+      </w:r>
+      <w:proofErr w:type="spellEnd"/>
+      <w:r>
+        <w:rPr>
+          <w:sz w:val="24"/>
+        </w:rPr>
+        <w:t xml:space="preserve"> bestimmt den Abstand zwischen Zeilen</w:t>
+      </w:r>
+      <w:r>
+        <w:rPr>
+          <w:sz w:val="24"/>
+        </w:rPr>
+        <w:t xml:space="preserve"> und ist abhängig von der </w:t>
+      </w:r>
+      <w:proofErr w:type="spellStart"/>
+      <w:r>
+        <w:rPr>
+          <w:sz w:val="24"/>
+        </w:rPr>
+        <w:t>Fontgrösse</w:t>
+      </w:r>
+      <w:proofErr w:type="spellEnd"/>
+      <w:r>
+        <w:rPr>
+          <w:sz w:val="24"/>
+        </w:rPr>
+        <w:t>.</w:t>
+      </w:r>
+    </w:p>
+    <w:p>
+      <w:pPr>
+        <w:rPr>
+          <w:sz w:val="24"/>
+        </w:rPr>
+      </w:pPr>
+    </w:p>
+    <w:p>
+      <w:pPr>
+        <w:rPr>
+          <w:sz w:val="24"/>
+          <w:lang w:val="en-US"/>
+        </w:rPr>
+      </w:pPr>
+      <w:r>
+        <w:rPr>
+          <w:sz w:val="24"/>
+          <w:lang w:val="en-US"/>
+        </w:rPr>
+        <w:t xml:space="preserve">&lt;link </w:t>
+      </w:r>
+      <w:proofErr w:type="spellStart"/>
+      <w:r>
+        <w:rPr>
+          <w:sz w:val="24"/>
+          <w:lang w:val="en-US"/>
+        </w:rPr>
+        <w:t>href</w:t>
+      </w:r>
+      <w:proofErr w:type="spellEnd"/>
+      <w:r>
+        <w:rPr>
+          <w:sz w:val="24"/>
+          <w:lang w:val="en-US"/>
+        </w:rPr>
+        <w:t>="https://fonts.googleapis.com/</w:t>
+      </w:r>
+      <w:proofErr w:type="spellStart"/>
+      <w:r>
+        <w:rPr>
+          <w:sz w:val="24"/>
+          <w:lang w:val="en-US"/>
+        </w:rPr>
+        <w:t>css?family</w:t>
+      </w:r>
+      <w:proofErr w:type="spellEnd"/>
+      <w:r>
+        <w:rPr>
+          <w:sz w:val="24"/>
+          <w:lang w:val="en-US"/>
+        </w:rPr>
+        <w:t xml:space="preserve">=Dosis:400,700" </w:t>
+      </w:r>
+      <w:proofErr w:type="spellStart"/>
+      <w:r>
+        <w:rPr>
+          <w:sz w:val="24"/>
+          <w:lang w:val="en-US"/>
+        </w:rPr>
+        <w:t>rel</w:t>
+      </w:r>
+      <w:proofErr w:type="spellEnd"/>
+      <w:r>
+        <w:rPr>
+          <w:sz w:val="24"/>
+          <w:lang w:val="en-US"/>
+        </w:rPr>
+        <w:t>="stylesheet"&gt;</w:t>
+      </w:r>
+    </w:p>
+    <w:p>
+      <w:pPr>
+        <w:rPr>
+          <w:sz w:val="24"/>
+          <w:lang w:val="en-US"/>
+        </w:rPr>
+      </w:pPr>
+      <w:proofErr w:type="gramStart"/>
+      <w:r>
+        <w:rPr>
+          <w:sz w:val="24"/>
+          <w:lang w:val="en-US"/>
+        </w:rPr>
+        <w:t>font-family</w:t>
+      </w:r>
+      <w:proofErr w:type="gramEnd"/>
+      <w:r>
+        <w:rPr>
+          <w:sz w:val="24"/>
+          <w:lang w:val="en-US"/>
+        </w:rPr>
+        <w:t>: "</w:t>
+      </w:r>
+      <w:proofErr w:type="spellStart"/>
+      <w:r>
+        <w:rPr>
+          <w:sz w:val="24"/>
+          <w:lang w:val="en-US"/>
+        </w:rPr>
+        <w:t>Dosis</w:t>
+      </w:r>
+      <w:proofErr w:type="spellEnd"/>
+      <w:r>
+        <w:rPr>
+          <w:sz w:val="24"/>
+          <w:lang w:val="en-US"/>
+        </w:rPr>
+        <w:t>", sans-serif;</w:t>
+      </w:r>
+    </w:p>
+    <w:p>
+      <w:pPr>
+        <w:rPr>
+          <w:sz w:val="24"/>
+          <w:lang w:val="en-US"/>
+        </w:rPr>
+      </w:pPr>
+      <w:proofErr w:type="gramStart"/>
+      <w:r>
+        <w:rPr>
+          <w:sz w:val="24"/>
+          <w:lang w:val="en-US"/>
+        </w:rPr>
+        <w:t>font-weight</w:t>
+      </w:r>
+      <w:proofErr w:type="gramEnd"/>
+      <w:r>
+        <w:rPr>
+          <w:sz w:val="24"/>
+          <w:lang w:val="en-US"/>
+        </w:rPr>
+        <w:t>: 700;</w:t>
       </w:r>
     </w:p>
     <w:p>
@@ -352,12 +616,21 @@
           <w:lang w:val="en-US"/>
         </w:rPr>
       </w:pPr>
-      <w:r>
-        <w:rPr>
-          <w:sz w:val="24"/>
-          <w:lang w:val="en-US"/>
-        </w:rPr>
-        <w:t>padding is not added to the total box width!</w:t>
+      <w:proofErr w:type="gramStart"/>
+      <w:r>
+        <w:rPr>
+          <w:sz w:val="24"/>
+          <w:lang w:val="en-US"/>
+        </w:rPr>
+        <w:t>padding</w:t>
+      </w:r>
+      <w:proofErr w:type="gramEnd"/>
+      <w:r>
+        <w:rPr>
+          <w:sz w:val="24"/>
+          <w:lang w:val="en-US"/>
+        </w:rPr>
+        <w:t xml:space="preserve"> is not added to the total box width!</w:t>
       </w:r>
       <w:r>
         <w:rPr>
@@ -424,8 +697,26 @@
           <w:sz w:val="24"/>
           <w:lang w:val="en-US"/>
         </w:rPr>
-        <w:t>The first element that should float needs to have the property clear:both</w:t>
-      </w:r>
+        <w:t xml:space="preserve">The first element that should float needs to have the property </w:t>
+      </w:r>
+      <w:proofErr w:type="spellStart"/>
+      <w:r>
+        <w:rPr>
+          <w:sz w:val="24"/>
+          <w:lang w:val="en-US"/>
+        </w:rPr>
+        <w:t>clear</w:t>
+      </w:r>
+      <w:proofErr w:type="gramStart"/>
+      <w:r>
+        <w:rPr>
+          <w:sz w:val="24"/>
+          <w:lang w:val="en-US"/>
+        </w:rPr>
+        <w:t>:both</w:t>
+      </w:r>
+      <w:proofErr w:type="spellEnd"/>
+      <w:proofErr w:type="gramEnd"/>
       <w:r>
         <w:rPr>
           <w:sz w:val="24"/>
@@ -477,25 +768,730 @@
           <w:sz w:val="24"/>
           <w:lang w:val="en-US"/>
         </w:rPr>
-        <w:t xml:space="preserve"> fill the whole horizontal space because it’s a block element, so giving it an auto margin will still cause the the div to be 100% of the screenwidth.</w:t>
-      </w:r>
-    </w:p>
-    <w:p>
-      <w:pPr>
-        <w:rPr>
-          <w:sz w:val="24"/>
-          <w:lang w:val="en-US"/>
-        </w:rPr>
-      </w:pPr>
-      <w:r>
-        <w:rPr>
-          <w:sz w:val="24"/>
-          <w:lang w:val="en-US"/>
-        </w:rPr>
-        <w:t>To counter that, we need to set div display: inline-block. This will make the div’s size fit exactly to it’s content. If the content is 70% of the screen’s width, the div will also be 70% of the screen and margin auto will cause it to have 15% of the screen as margin left and right.</w:t>
-      </w:r>
+        <w:t xml:space="preserve"> fill the whole horizontal space because it’s a block element, so giving it an auto margin will still cause the </w:t>
+      </w:r>
+      <w:proofErr w:type="spellStart"/>
+      <w:r>
+        <w:rPr>
+          <w:sz w:val="24"/>
+          <w:lang w:val="en-US"/>
+        </w:rPr>
+        <w:t>the</w:t>
+      </w:r>
+      <w:proofErr w:type="spellEnd"/>
+      <w:r>
+        <w:rPr>
+          <w:sz w:val="24"/>
+          <w:lang w:val="en-US"/>
+        </w:rPr>
+        <w:t xml:space="preserve"> div to be 100% of the </w:t>
+      </w:r>
+      <w:proofErr w:type="spellStart"/>
+      <w:r>
+        <w:rPr>
+          <w:sz w:val="24"/>
+          <w:lang w:val="en-US"/>
+        </w:rPr>
+        <w:t>screenwidth</w:t>
+      </w:r>
+      <w:proofErr w:type="spellEnd"/>
+      <w:r>
+        <w:rPr>
+          <w:sz w:val="24"/>
+          <w:lang w:val="en-US"/>
+        </w:rPr>
+        <w:t>.</w:t>
+      </w:r>
+    </w:p>
+    <w:p>
+      <w:pPr>
+        <w:rPr>
+          <w:sz w:val="24"/>
+          <w:lang w:val="en-US"/>
+        </w:rPr>
+      </w:pPr>
+      <w:r>
+        <w:rPr>
+          <w:sz w:val="24"/>
+          <w:lang w:val="en-US"/>
+        </w:rPr>
+        <w:t xml:space="preserve">To counter that, we need to set div display: inline-block. This will make the </w:t>
+      </w:r>
+      <w:proofErr w:type="spellStart"/>
+      <w:r>
+        <w:rPr>
+          <w:sz w:val="24"/>
+          <w:lang w:val="en-US"/>
+        </w:rPr>
+        <w:t>div’s</w:t>
+      </w:r>
+      <w:proofErr w:type="spellEnd"/>
+      <w:r>
+        <w:rPr>
+          <w:sz w:val="24"/>
+          <w:lang w:val="en-US"/>
+        </w:rPr>
+        <w:t xml:space="preserve"> size fit exactly to </w:t>
+      </w:r>
+      <w:proofErr w:type="spellStart"/>
+      <w:proofErr w:type="gramStart"/>
+      <w:r>
+        <w:rPr>
+          <w:sz w:val="24"/>
+          <w:lang w:val="en-US"/>
+        </w:rPr>
+        <w:t>it’s</w:t>
+      </w:r>
+      <w:proofErr w:type="spellEnd"/>
+      <w:proofErr w:type="gramEnd"/>
+      <w:r>
+        <w:rPr>
+          <w:sz w:val="24"/>
+          <w:lang w:val="en-US"/>
+        </w:rPr>
+        <w:t xml:space="preserve"> content. If the content is 70% of the screen’s width, the div will also be 70% of the screen and </w:t>
+      </w:r>
+      <w:r>
+        <w:rPr>
+          <w:strike/>
+          <w:sz w:val="24"/>
+          <w:lang w:val="en-US"/>
+        </w:rPr>
+        <w:t>margin auto will cause it to have 15% of the screen as margin left and right.</w:t>
+      </w:r>
+      <w:r>
+        <w:rPr>
+          <w:sz w:val="24"/>
+          <w:lang w:val="en-US"/>
+        </w:rPr>
+        <w:t xml:space="preserve"> Not working need to use </w:t>
+      </w:r>
+      <w:proofErr w:type="spellStart"/>
+      <w:r>
+        <w:rPr>
+          <w:sz w:val="24"/>
+          <w:lang w:val="en-US"/>
+        </w:rPr>
+        <w:t>text-align</w:t>
+      </w:r>
+      <w:proofErr w:type="gramStart"/>
+      <w:r>
+        <w:rPr>
+          <w:sz w:val="24"/>
+          <w:lang w:val="en-US"/>
+        </w:rPr>
+        <w:t>:centers</w:t>
+      </w:r>
+      <w:proofErr w:type="spellEnd"/>
+      <w:proofErr w:type="gramEnd"/>
+    </w:p>
+    <w:p>
+      <w:pPr>
+        <w:rPr>
+          <w:sz w:val="24"/>
+          <w:lang w:val="en-US"/>
+        </w:rPr>
+      </w:pPr>
+    </w:p>
+    <w:p>
+      <w:pPr>
+        <w:rPr>
+          <w:sz w:val="24"/>
+          <w:lang w:val="en-US"/>
+        </w:rPr>
+      </w:pPr>
+      <w:r>
+        <w:rPr>
+          <w:sz w:val="24"/>
+          <w:lang w:val="en-US"/>
+        </w:rPr>
+        <w:t>Responsive screen width:</w:t>
+      </w:r>
+    </w:p>
+    <w:p>
+      <w:pPr>
+        <w:rPr>
+          <w:sz w:val="24"/>
+          <w:lang w:val="en-US"/>
+        </w:rPr>
+      </w:pPr>
+      <w:r>
+        <w:rPr>
+          <w:sz w:val="24"/>
+          <w:lang w:val="en-US"/>
+        </w:rPr>
+        <w:t>Setting a max-width:</w:t>
+      </w:r>
+    </w:p>
+    <w:p>
+      <w:pPr>
+        <w:rPr>
+          <w:sz w:val="24"/>
+          <w:lang w:val="en-US"/>
+        </w:rPr>
+      </w:pPr>
+      <w:r>
+        <w:rPr>
+          <w:sz w:val="24"/>
+          <w:lang w:val="en-US"/>
+        </w:rPr>
+        <w:t>Body {</w:t>
+      </w:r>
+    </w:p>
+    <w:p>
+      <w:pPr>
+        <w:rPr>
+          <w:sz w:val="24"/>
+          <w:lang w:val="en-US"/>
+        </w:rPr>
+      </w:pPr>
+      <w:r>
+        <w:rPr>
+          <w:sz w:val="24"/>
+          <w:lang w:val="en-US"/>
+        </w:rPr>
+        <w:t>Max-width: 700px;</w:t>
+      </w:r>
+    </w:p>
+    <w:p>
+      <w:pPr>
+        <w:rPr>
+          <w:sz w:val="24"/>
+          <w:lang w:val="en-US"/>
+        </w:rPr>
+      </w:pPr>
+      <w:r>
+        <w:rPr>
+          <w:sz w:val="24"/>
+          <w:lang w:val="en-US"/>
+        </w:rPr>
+        <w:t xml:space="preserve">Width: </w:t>
+      </w:r>
+      <w:proofErr w:type="gramStart"/>
+      <w:r>
+        <w:rPr>
+          <w:sz w:val="24"/>
+          <w:lang w:val="en-US"/>
+        </w:rPr>
+        <w:t>70%</w:t>
+      </w:r>
+      <w:proofErr w:type="gramEnd"/>
+      <w:r>
+        <w:rPr>
+          <w:sz w:val="24"/>
+          <w:lang w:val="en-US"/>
+        </w:rPr>
+        <w:t>;}</w:t>
+      </w:r>
+    </w:p>
+    <w:p>
+      <w:pPr>
+        <w:rPr>
+          <w:sz w:val="24"/>
+          <w:lang w:val="en-US"/>
+        </w:rPr>
+      </w:pPr>
+      <w:r>
+        <w:rPr>
+          <w:sz w:val="24"/>
+          <w:lang w:val="en-US"/>
+        </w:rPr>
+        <w:t>This makes the body 700px at max, and when the screen gets smaller and 80% are less than 700px, the body will shrink accordingly.</w:t>
+      </w:r>
+    </w:p>
+    <w:p>
+      <w:pPr>
+        <w:rPr>
+          <w:sz w:val="24"/>
+          <w:lang w:val="en-US"/>
+        </w:rPr>
+      </w:pPr>
+      <w:r>
+        <w:rPr>
+          <w:sz w:val="24"/>
+          <w:lang w:val="en-US"/>
+        </w:rPr>
+        <w:t>Media queries:</w:t>
+      </w:r>
+    </w:p>
+    <w:p>
+      <w:pPr>
+        <w:rPr>
+          <w:sz w:val="24"/>
+          <w:lang w:val="en-US"/>
+        </w:rPr>
+      </w:pPr>
+      <w:r>
+        <w:rPr>
+          <w:sz w:val="24"/>
+          <w:lang w:val="en-US"/>
+        </w:rPr>
+        <w:drawing>
+          <wp:inline distT="0" distB="0" distL="0" distR="0" wp14:anchorId="10A29A65" wp14:editId="4003C279">
+            <wp:extent cx="5274613" cy="1951302"/>
+            <wp:effectExtent l="0" t="0" r="2540" b="0"/>
+            <wp:docPr id="1" name="Picture 1"/>
+            <wp:cNvGraphicFramePr>
+              <a:graphicFrameLocks xmlns:a="http://schemas.openxmlformats.org/drawingml/2006/main" noChangeAspect="1"/>
+            </wp:cNvGraphicFramePr>
+            <a:graphic xmlns:a="http://schemas.openxmlformats.org/drawingml/2006/main">
+              <a:graphicData uri="http://schemas.openxmlformats.org/drawingml/2006/picture">
+                <pic:pic xmlns:pic="http://schemas.openxmlformats.org/drawingml/2006/picture">
+                  <pic:nvPicPr>
+                    <pic:cNvPr id="1" name=""/>
+                    <pic:cNvPicPr/>
+                  </pic:nvPicPr>
+                  <pic:blipFill>
+                    <a:blip r:embed="rId5"/>
+                    <a:stretch>
+                      <a:fillRect/>
+                    </a:stretch>
+                  </pic:blipFill>
+                  <pic:spPr>
+                    <a:xfrm>
+                      <a:off x="0" y="0"/>
+                      <a:ext cx="5274613" cy="1951302"/>
+                    </a:xfrm>
+                    <a:prstGeom prst="rect">
+                      <a:avLst/>
+                    </a:prstGeom>
+                  </pic:spPr>
+                </pic:pic>
+              </a:graphicData>
+            </a:graphic>
+          </wp:inline>
+        </w:drawing>
+      </w:r>
+    </w:p>
+    <w:p>
+      <w:pPr>
+        <w:rPr>
+          <w:sz w:val="24"/>
+          <w:lang w:val="en-US"/>
+        </w:rPr>
+      </w:pPr>
+      <w:r>
+        <w:rPr>
+          <w:sz w:val="24"/>
+          <w:lang w:val="en-US"/>
+        </w:rPr>
+        <w:t xml:space="preserve">The </w:t>
+      </w:r>
+      <w:proofErr w:type="spellStart"/>
+      <w:r>
+        <w:rPr>
+          <w:sz w:val="24"/>
+          <w:lang w:val="en-US"/>
+        </w:rPr>
+        <w:t>em</w:t>
+      </w:r>
+      <w:proofErr w:type="spellEnd"/>
+      <w:r>
+        <w:rPr>
+          <w:sz w:val="24"/>
+          <w:lang w:val="en-US"/>
+        </w:rPr>
+        <w:t xml:space="preserve"> font-size is proportional to the font-size of the parent element, so 2.0em would be twice the size of the parent element’s font size.</w:t>
+      </w:r>
+      <w:r>
+        <w:rPr>
+          <w:sz w:val="24"/>
+          <w:lang w:val="en-US"/>
+        </w:rPr>
+        <w:t xml:space="preserve"> The unit rem however is always proportional to the root font-size</w:t>
+      </w:r>
+      <w:r>
+        <w:rPr>
+          <w:sz w:val="24"/>
+          <w:lang w:val="en-US"/>
+        </w:rPr>
+        <w:t>.</w:t>
+      </w:r>
+    </w:p>
+    <w:p>
+      <w:pPr>
+        <w:rPr>
+          <w:sz w:val="24"/>
+          <w:lang w:val="en-US"/>
+        </w:rPr>
+      </w:pPr>
+    </w:p>
+    <w:p>
+      <w:pPr>
+        <w:rPr>
+          <w:sz w:val="24"/>
+          <w:lang w:val="en-US"/>
+        </w:rPr>
+      </w:pPr>
+    </w:p>
+    <w:p>
+      <w:pPr>
+        <w:rPr>
+          <w:sz w:val="24"/>
+          <w:lang w:val="en-US"/>
+        </w:rPr>
+      </w:pPr>
+    </w:p>
+    <w:p>
+      <w:pPr>
+        <w:rPr>
+          <w:sz w:val="24"/>
+          <w:lang w:val="en-US"/>
+        </w:rPr>
+      </w:pPr>
+      <w:r>
+        <w:rPr>
+          <w:sz w:val="24"/>
+          <w:lang w:val="en-US"/>
+        </w:rPr>
+        <w:lastRenderedPageBreak/>
+        <w:t xml:space="preserve">The content property in CSS is used with the pseudo </w:t>
+      </w:r>
+      <w:proofErr w:type="gramStart"/>
+      <w:r>
+        <w:rPr>
+          <w:sz w:val="24"/>
+          <w:lang w:val="en-US"/>
+        </w:rPr>
+        <w:t>elements :before</w:t>
+      </w:r>
+      <w:proofErr w:type="gramEnd"/>
+      <w:r>
+        <w:rPr>
+          <w:sz w:val="24"/>
+          <w:lang w:val="en-US"/>
+        </w:rPr>
+        <w:t xml:space="preserve"> and :after and allows us to insert content somewhere. This method is used by bootstrap to insert </w:t>
+      </w:r>
+      <w:proofErr w:type="spellStart"/>
+      <w:r>
+        <w:rPr>
+          <w:sz w:val="24"/>
+          <w:lang w:val="en-US"/>
+        </w:rPr>
+        <w:t>glyphicons</w:t>
+      </w:r>
+      <w:proofErr w:type="spellEnd"/>
+      <w:r>
+        <w:rPr>
+          <w:sz w:val="24"/>
+          <w:lang w:val="en-US"/>
+        </w:rPr>
+        <w:t>.</w:t>
+      </w:r>
+    </w:p>
+    <w:p>
+      <w:pPr>
+        <w:rPr>
+          <w:sz w:val="24"/>
+          <w:lang w:val="en-US"/>
+        </w:rPr>
+      </w:pPr>
+      <w:r>
+        <w:rPr>
+          <w:sz w:val="24"/>
+          <w:lang w:val="en-US"/>
+        </w:rPr>
+        <w:t>For example if we want to insert an icon before our h1 header:</w:t>
+      </w:r>
+    </w:p>
+    <w:p>
+      <w:pPr>
+        <w:rPr>
+          <w:sz w:val="24"/>
+          <w:lang w:val="en-US"/>
+        </w:rPr>
+      </w:pPr>
+      <w:r>
+        <w:rPr>
+          <w:sz w:val="24"/>
+          <w:lang w:val="en-US"/>
+        </w:rPr>
+        <w:t>&lt;h1&gt;</w:t>
+      </w:r>
+    </w:p>
+    <w:p>
+      <w:pPr>
+        <w:ind w:firstLine="708"/>
+        <w:rPr>
+          <w:sz w:val="24"/>
+          <w:lang w:val="en-US"/>
+        </w:rPr>
+      </w:pPr>
+      <w:r>
+        <w:rPr>
+          <w:sz w:val="24"/>
+          <w:lang w:val="en-US"/>
+        </w:rPr>
+        <w:t>&lt;span class="</w:t>
+      </w:r>
+      <w:proofErr w:type="spellStart"/>
+      <w:r>
+        <w:rPr>
+          <w:sz w:val="24"/>
+          <w:lang w:val="en-US"/>
+        </w:rPr>
+        <w:t>glyphicons</w:t>
+      </w:r>
+      <w:proofErr w:type="spellEnd"/>
+      <w:r>
+        <w:rPr>
+          <w:sz w:val="24"/>
+          <w:lang w:val="en-US"/>
+        </w:rPr>
+        <w:t xml:space="preserve">-scissors"&gt;&lt;/span&gt; </w:t>
+      </w:r>
+    </w:p>
+    <w:p>
+      <w:pPr>
+        <w:ind w:firstLine="708"/>
+        <w:rPr>
+          <w:sz w:val="24"/>
+          <w:lang w:val="en-US"/>
+        </w:rPr>
+      </w:pPr>
+      <w:proofErr w:type="gramStart"/>
+      <w:r>
+        <w:rPr>
+          <w:sz w:val="24"/>
+          <w:lang w:val="en-US"/>
+        </w:rPr>
+        <w:t>beat</w:t>
+      </w:r>
+      <w:proofErr w:type="gramEnd"/>
+      <w:r>
+        <w:rPr>
+          <w:sz w:val="24"/>
+          <w:lang w:val="en-US"/>
+        </w:rPr>
+        <w:t xml:space="preserve"> coiffure</w:t>
+      </w:r>
+    </w:p>
+    <w:p>
+      <w:pPr>
+        <w:rPr>
+          <w:sz w:val="24"/>
+          <w:lang w:val="en-US"/>
+        </w:rPr>
+      </w:pPr>
+      <w:r>
+        <w:rPr>
+          <w:sz w:val="24"/>
+          <w:lang w:val="en-US"/>
+        </w:rPr>
+        <w:t>&lt;/h1&gt;</w:t>
+      </w:r>
+    </w:p>
+    <w:p>
+      <w:pPr>
+        <w:rPr>
+          <w:sz w:val="24"/>
+          <w:lang w:val="en-US"/>
+        </w:rPr>
+      </w:pPr>
+      <w:r>
+        <w:rPr>
+          <w:sz w:val="24"/>
+          <w:lang w:val="en-US"/>
+        </w:rPr>
+        <w:t>CSS</w:t>
+      </w:r>
+      <w:proofErr w:type="gramStart"/>
+      <w:r>
+        <w:rPr>
+          <w:sz w:val="24"/>
+          <w:lang w:val="en-US"/>
+        </w:rPr>
+        <w:t>:</w:t>
+      </w:r>
+      <w:proofErr w:type="gramEnd"/>
+      <w:r>
+        <w:rPr>
+          <w:sz w:val="24"/>
+          <w:lang w:val="en-US"/>
+        </w:rPr>
+        <w:br/>
+      </w:r>
+      <w:r>
+        <w:rPr>
+          <w:sz w:val="24"/>
+          <w:lang w:val="en-US"/>
+        </w:rPr>
+        <w:t>.</w:t>
+      </w:r>
+      <w:proofErr w:type="spellStart"/>
+      <w:r>
+        <w:rPr>
+          <w:sz w:val="24"/>
+          <w:lang w:val="en-US"/>
+        </w:rPr>
+        <w:t>glyphicons-scissors:before</w:t>
+      </w:r>
+      <w:proofErr w:type="spellEnd"/>
+      <w:r>
+        <w:rPr>
+          <w:sz w:val="24"/>
+          <w:lang w:val="en-US"/>
+        </w:rPr>
+        <w:t xml:space="preserve"> {</w:t>
+      </w:r>
+    </w:p>
+    <w:p>
+      <w:pPr>
+        <w:rPr>
+          <w:sz w:val="24"/>
+          <w:lang w:val="en-US"/>
+        </w:rPr>
+      </w:pPr>
+      <w:r>
+        <w:rPr>
+          <w:sz w:val="24"/>
+          <w:lang w:val="en-US"/>
+        </w:rPr>
+        <w:tab/>
+      </w:r>
+      <w:proofErr w:type="gramStart"/>
+      <w:r>
+        <w:rPr>
+          <w:sz w:val="24"/>
+          <w:lang w:val="en-US"/>
+        </w:rPr>
+        <w:t>content</w:t>
+      </w:r>
+      <w:proofErr w:type="gramEnd"/>
+      <w:r>
+        <w:rPr>
+          <w:sz w:val="24"/>
+          <w:lang w:val="en-US"/>
+        </w:rPr>
+        <w:t xml:space="preserve">: </w:t>
+      </w:r>
+      <w:proofErr w:type="spellStart"/>
+      <w:r>
+        <w:rPr>
+          <w:sz w:val="24"/>
+          <w:lang w:val="en-US"/>
+        </w:rPr>
+        <w:t>url</w:t>
+      </w:r>
+      <w:proofErr w:type="spellEnd"/>
+      <w:r>
+        <w:rPr>
+          <w:sz w:val="24"/>
+          <w:lang w:val="en-US"/>
+        </w:rPr>
+        <w:t>(scissors.png);</w:t>
+      </w:r>
+    </w:p>
+    <w:p>
+      <w:pPr>
+        <w:rPr>
+          <w:sz w:val="24"/>
+          <w:lang w:val="en-US"/>
+        </w:rPr>
+      </w:pPr>
+      <w:r>
+        <w:rPr>
+          <w:sz w:val="24"/>
+          <w:lang w:val="en-US"/>
+        </w:rPr>
+        <w:t>}</w:t>
+      </w:r>
+    </w:p>
+    <w:p>
+      <w:pPr>
+        <w:rPr>
+          <w:sz w:val="24"/>
+          <w:lang w:val="en-US"/>
+        </w:rPr>
+      </w:pPr>
+      <w:r>
+        <w:rPr>
+          <w:sz w:val="24"/>
+          <w:lang w:val="en-US"/>
+        </w:rPr>
+        <w:t xml:space="preserve">For more information see: </w:t>
+      </w:r>
+      <w:hyperlink r:id="rId6" w:history="1">
+        <w:r>
+          <w:rPr>
+            <w:rStyle w:val="Hyperlink"/>
+            <w:sz w:val="24"/>
+            <w:lang w:val="en-US"/>
+          </w:rPr>
+          <w:t>https://css-tricks.com/almanac/properties/c/content/</w:t>
+        </w:r>
+      </w:hyperlink>
+    </w:p>
+    <w:p>
+      <w:pPr>
+        <w:rPr>
+          <w:sz w:val="24"/>
+          <w:lang w:val="en-US"/>
+        </w:rPr>
+      </w:pPr>
       <w:bookmarkStart w:id="0" w:name="_GoBack"/>
       <w:bookmarkEnd w:id="0"/>
+    </w:p>
+    <w:p>
+      <w:pPr>
+        <w:rPr>
+          <w:sz w:val="24"/>
+          <w:lang w:val="en-US"/>
+        </w:rPr>
+      </w:pPr>
+    </w:p>
+    <w:p>
+      <w:pPr>
+        <w:rPr>
+          <w:sz w:val="24"/>
+          <w:lang w:val="en-US"/>
+        </w:rPr>
+      </w:pPr>
+    </w:p>
+    <w:p>
+      <w:pPr>
+        <w:rPr>
+          <w:sz w:val="24"/>
+          <w:lang w:val="en-US"/>
+        </w:rPr>
+      </w:pPr>
+      <w:r>
+        <w:rPr>
+          <w:sz w:val="24"/>
+          <w:lang w:val="en-US"/>
+        </w:rPr>
+        <w:tab/>
+      </w:r>
+      <w:r>
+        <w:rPr>
+          <w:sz w:val="24"/>
+          <w:lang w:val="en-US"/>
+        </w:rPr>
+        <w:tab/>
+      </w:r>
+      <w:r>
+        <w:rPr>
+          <w:sz w:val="24"/>
+          <w:lang w:val="en-US"/>
+        </w:rPr>
+        <w:tab/>
+      </w:r>
+      <w:r>
+        <w:rPr>
+          <w:sz w:val="24"/>
+          <w:lang w:val="en-US"/>
+        </w:rPr>
+        <w:t xml:space="preserve"> </w:t>
+      </w:r>
+    </w:p>
+    <w:p>
+      <w:pPr>
+        <w:rPr>
+          <w:sz w:val="24"/>
+          <w:lang w:val="en-US"/>
+        </w:rPr>
+      </w:pPr>
     </w:p>
     <w:sectPr>
       <w:pgSz w:w="11906" w:h="16838"/>
@@ -510,9 +1506,9 @@
 <file path=word/numbering.xml><?xml version="1.0" encoding="utf-8"?>
 <w:numbering xmlns:wpc="http://schemas.microsoft.com/office/word/2010/wordprocessingCanvas" xmlns:mc="http://schemas.openxmlformats.org/markup-compatibility/2006" xmlns:o="urn:schemas-microsoft-com:office:office" xmlns:r="http://schemas.openxmlformats.org/officeDocument/2006/relationships" xmlns:m="http://schemas.openxmlformats.org/officeDocument/2006/math" xmlns:v="urn:schemas-microsoft-com:vml" xmlns:wp14="http://schemas.microsoft.com/office/word/2010/wordprocessingDrawing" xmlns:wp="http://schemas.openxmlformats.org/drawingml/2006/wordprocessingDrawing" xmlns:w10="urn:schemas-microsoft-com:office:word" xmlns:w="http://schemas.openxmlformats.org/wordprocessingml/2006/main" xmlns:w14="http://schemas.microsoft.com/office/word/2010/wordml" xmlns:w15="http://schemas.microsoft.com/office/word/2012/wordml" xmlns:wpg="http://schemas.microsoft.com/office/word/2010/wordprocessingGroup" xmlns:wpi="http://schemas.microsoft.com/office/word/2010/wordprocessingInk" xmlns:wne="http://schemas.microsoft.com/office/word/2006/wordml" xmlns:wps="http://schemas.microsoft.com/office/word/2010/wordprocessingShape" mc:Ignorable="w14 w15 wp14">
   <w:abstractNum w:abstractNumId="0" w15:restartNumberingAfterBreak="0">
-    <w:nsid w:val="578D7CB5"/>
+    <w:nsid w:val="17F42376"/>
     <w:multiLevelType w:val="hybridMultilevel"/>
-    <w:tmpl w:val="AF3E769E"/>
+    <w:tmpl w:val="F33861D4"/>
     <w:lvl w:ilvl="0" w:tplc="0807000F">
       <w:start w:val="1"/>
       <w:numFmt w:val="decimal"/>
@@ -598,7 +1594,99 @@
       </w:pPr>
     </w:lvl>
   </w:abstractNum>
+  <w:abstractNum w:abstractNumId="1" w15:restartNumberingAfterBreak="0">
+    <w:nsid w:val="578D7CB5"/>
+    <w:multiLevelType w:val="hybridMultilevel"/>
+    <w:tmpl w:val="AF3E769E"/>
+    <w:lvl w:ilvl="0" w:tplc="0807000F">
+      <w:start w:val="1"/>
+      <w:numFmt w:val="decimal"/>
+      <w:lvlText w:val="%1."/>
+      <w:lvlJc w:val="left"/>
+      <w:pPr>
+        <w:ind w:left="720" w:hanging="360"/>
+      </w:pPr>
+      <w:rPr>
+        <w:rFonts w:hint="default"/>
+      </w:rPr>
+    </w:lvl>
+    <w:lvl w:ilvl="1" w:tplc="08070019" w:tentative="1">
+      <w:start w:val="1"/>
+      <w:numFmt w:val="lowerLetter"/>
+      <w:lvlText w:val="%2."/>
+      <w:lvlJc w:val="left"/>
+      <w:pPr>
+        <w:ind w:left="1440" w:hanging="360"/>
+      </w:pPr>
+    </w:lvl>
+    <w:lvl w:ilvl="2" w:tplc="0807001B" w:tentative="1">
+      <w:start w:val="1"/>
+      <w:numFmt w:val="lowerRoman"/>
+      <w:lvlText w:val="%3."/>
+      <w:lvlJc w:val="right"/>
+      <w:pPr>
+        <w:ind w:left="2160" w:hanging="180"/>
+      </w:pPr>
+    </w:lvl>
+    <w:lvl w:ilvl="3" w:tplc="0807000F" w:tentative="1">
+      <w:start w:val="1"/>
+      <w:numFmt w:val="decimal"/>
+      <w:lvlText w:val="%4."/>
+      <w:lvlJc w:val="left"/>
+      <w:pPr>
+        <w:ind w:left="2880" w:hanging="360"/>
+      </w:pPr>
+    </w:lvl>
+    <w:lvl w:ilvl="4" w:tplc="08070019" w:tentative="1">
+      <w:start w:val="1"/>
+      <w:numFmt w:val="lowerLetter"/>
+      <w:lvlText w:val="%5."/>
+      <w:lvlJc w:val="left"/>
+      <w:pPr>
+        <w:ind w:left="3600" w:hanging="360"/>
+      </w:pPr>
+    </w:lvl>
+    <w:lvl w:ilvl="5" w:tplc="0807001B" w:tentative="1">
+      <w:start w:val="1"/>
+      <w:numFmt w:val="lowerRoman"/>
+      <w:lvlText w:val="%6."/>
+      <w:lvlJc w:val="right"/>
+      <w:pPr>
+        <w:ind w:left="4320" w:hanging="180"/>
+      </w:pPr>
+    </w:lvl>
+    <w:lvl w:ilvl="6" w:tplc="0807000F" w:tentative="1">
+      <w:start w:val="1"/>
+      <w:numFmt w:val="decimal"/>
+      <w:lvlText w:val="%7."/>
+      <w:lvlJc w:val="left"/>
+      <w:pPr>
+        <w:ind w:left="5040" w:hanging="360"/>
+      </w:pPr>
+    </w:lvl>
+    <w:lvl w:ilvl="7" w:tplc="08070019" w:tentative="1">
+      <w:start w:val="1"/>
+      <w:numFmt w:val="lowerLetter"/>
+      <w:lvlText w:val="%8."/>
+      <w:lvlJc w:val="left"/>
+      <w:pPr>
+        <w:ind w:left="5760" w:hanging="360"/>
+      </w:pPr>
+    </w:lvl>
+    <w:lvl w:ilvl="8" w:tplc="0807001B" w:tentative="1">
+      <w:start w:val="1"/>
+      <w:numFmt w:val="lowerRoman"/>
+      <w:lvlText w:val="%9."/>
+      <w:lvlJc w:val="right"/>
+      <w:pPr>
+        <w:ind w:left="6480" w:hanging="180"/>
+      </w:pPr>
+    </w:lvl>
+  </w:abstractNum>
   <w:num w:numId="1">
+    <w:abstractNumId w:val="1"/>
+  </w:num>
+  <w:num w:numId="2">
     <w:abstractNumId w:val="0"/>
   </w:num>
 </w:numbering>
@@ -1036,6 +2124,17 @@
       <w:contextualSpacing/>
     </w:pPr>
   </w:style>
+  <w:style w:type="character" w:styleId="Hyperlink">
+    <w:name w:val="Hyperlink"/>
+    <w:basedOn w:val="DefaultParagraphFont"/>
+    <w:uiPriority w:val="99"/>
+    <w:unhideWhenUsed/>
+    <w:rsid w:val="007457FA"/>
+    <w:rPr>
+      <w:color w:val="0563C1" w:themeColor="hyperlink"/>
+      <w:u w:val="single"/>
+    </w:rPr>
+  </w:style>
 </w:styles>
 </file>
 

</xml_diff>